<commit_message>
modify version 5 signature file version type from int to byte after dicussion with product team; #854
Signed-off-by: Qian Qiu <qianqiu@swirlds.com>
</commit_message>
<xml_diff>
--- a/docs/Record_Event_Stream_File_Formats.docx
+++ b/docs/Record_Event_Stream_File_Formats.docx
@@ -42,47 +42,7 @@
             <w:sz w:val="24"/>
             <w:szCs w:val="24"/>
           </w:rPr>
-          <w:t>O</w:t>
-        </w:r>
-        <w:r>
-          <w:rPr>
-            <w:rStyle w:val="Hyperlink"/>
-            <w:b/>
-            <w:bCs/>
-            <w:sz w:val="24"/>
-            <w:szCs w:val="24"/>
-          </w:rPr>
-          <w:t>n</w:t>
-        </w:r>
-        <w:r>
-          <w:rPr>
-            <w:rStyle w:val="Hyperlink"/>
-            <w:b/>
-            <w:bCs/>
-            <w:sz w:val="24"/>
-            <w:szCs w:val="24"/>
-          </w:rPr>
-          <w:t xml:space="preserve">line </w:t>
-        </w:r>
-        <w:r>
-          <w:rPr>
-            <w:rStyle w:val="Hyperlink"/>
-            <w:b/>
-            <w:bCs/>
-            <w:sz w:val="24"/>
-            <w:szCs w:val="24"/>
-          </w:rPr>
-          <w:t>D</w:t>
-        </w:r>
-        <w:r>
-          <w:rPr>
-            <w:rStyle w:val="Hyperlink"/>
-            <w:b/>
-            <w:bCs/>
-            <w:sz w:val="24"/>
-            <w:szCs w:val="24"/>
-          </w:rPr>
-          <w:t>oc Link</w:t>
+          <w:t>Online Doc Link</w:t>
         </w:r>
       </w:hyperlink>
     </w:p>
@@ -7930,7 +7890,7 @@
                 <w:sz w:val="24"/>
                 <w:szCs w:val="24"/>
               </w:rPr>
-              <w:t>int (4)</w:t>
+              <w:t>byte</w:t>
             </w:r>
           </w:p>
           <w:p>
@@ -21782,7 +21742,7 @@
                 <w:sz w:val="24"/>
                 <w:szCs w:val="24"/>
               </w:rPr>
-              <w:t>int (4)</w:t>
+              <w:t>byte</w:t>
             </w:r>
           </w:p>
         </w:tc>
@@ -26456,15 +26416,6 @@
 </file>
 
 <file path=customXml/item1.xml><?xml version="1.0" encoding="utf-8"?>
-<?mso-contentType ?>
-<FormTemplates xmlns="http://schemas.microsoft.com/sharepoint/v3/contenttype/forms">
-  <Display>DocumentLibraryForm</Display>
-  <Edit>DocumentLibraryForm</Edit>
-  <New>DocumentLibraryForm</New>
-</FormTemplates>
-</file>
-
-<file path=customXml/item2.xml><?xml version="1.0" encoding="utf-8"?>
 <ct:contentTypeSchema xmlns:ct="http://schemas.microsoft.com/office/2006/metadata/contentType" xmlns:ma="http://schemas.microsoft.com/office/2006/metadata/properties/metaAttributes" ct:_="" ma:_="" ma:contentTypeName="Document" ma:contentTypeID="0x010100B4409DC29510D641B8893C8C3A522FDD" ma:contentTypeVersion="16" ma:contentTypeDescription="Create a new document." ma:contentTypeScope="" ma:versionID="70766371f4a4b80506f89317f4536aaf">
   <xsd:schema xmlns:xsd="http://www.w3.org/2001/XMLSchema" xmlns:xs="http://www.w3.org/2001/XMLSchema" xmlns:p="http://schemas.microsoft.com/office/2006/metadata/properties" xmlns:ns1="http://schemas.microsoft.com/sharepoint/v3" xmlns:ns2="80d929af-766e-4194-acd2-007689c49eea" xmlns:ns3="f30c9d81-c5a3-430f-9444-9b642a7b6494" targetNamespace="http://schemas.microsoft.com/office/2006/metadata/properties" ma:root="true" ma:fieldsID="613ece65a6e3fddfca335778cfeefaaf" ns1:_="" ns2:_="" ns3:_="">
     <xsd:import namespace="http://schemas.microsoft.com/sharepoint/v3"/>
@@ -26704,7 +26655,20 @@
 </ct:contentTypeSchema>
 </file>
 
+<file path=customXml/item2.xml><?xml version="1.0" encoding="utf-8"?>
+<?mso-contentType ?>
+<FormTemplates xmlns="http://schemas.microsoft.com/sharepoint/v3/contenttype/forms">
+  <Display>DocumentLibraryForm</Display>
+  <Edit>DocumentLibraryForm</Edit>
+  <New>DocumentLibraryForm</New>
+</FormTemplates>
+</file>
+
 <file path=customXml/item3.xml><?xml version="1.0" encoding="utf-8"?>
+<b:Sources xmlns:b="http://schemas.openxmlformats.org/officeDocument/2006/bibliography" xmlns="http://schemas.openxmlformats.org/officeDocument/2006/bibliography" SelectedStyle="/APASixthEditionOfficeOnline.xsl" StyleName="APA" Version="6"/>
+</file>
+
+<file path=customXml/item4.xml><?xml version="1.0" encoding="utf-8"?>
 <p:properties xmlns:p="http://schemas.microsoft.com/office/2006/metadata/properties" xmlns:xsi="http://www.w3.org/2001/XMLSchema-instance" xmlns:pc="http://schemas.microsoft.com/office/infopath/2007/PartnerControls">
   <documentManagement>
     <_ip_UnifiedCompliancePolicyUIAction xmlns="http://schemas.microsoft.com/sharepoint/v3" xsi:nil="true"/>
@@ -26726,19 +26690,7 @@
 </p:properties>
 </file>
 
-<file path=customXml/item4.xml><?xml version="1.0" encoding="utf-8"?>
-<b:Sources xmlns:b="http://schemas.openxmlformats.org/officeDocument/2006/bibliography" xmlns="http://schemas.openxmlformats.org/officeDocument/2006/bibliography" SelectedStyle="/APASixthEditionOfficeOnline.xsl" StyleName="APA" Version="6"/>
-</file>
-
 <file path=customXml/itemProps1.xml><?xml version="1.0" encoding="utf-8"?>
-<ds:datastoreItem xmlns:ds="http://schemas.openxmlformats.org/officeDocument/2006/customXml" ds:itemID="{A0B18529-0005-4F60-9067-199CA1277FF9}">
-  <ds:schemaRefs>
-    <ds:schemaRef ds:uri="http://schemas.microsoft.com/sharepoint/v3/contenttype/forms"/>
-  </ds:schemaRefs>
-</ds:datastoreItem>
-</file>
-
-<file path=customXml/itemProps2.xml><?xml version="1.0" encoding="utf-8"?>
 <ds:datastoreItem xmlns:ds="http://schemas.openxmlformats.org/officeDocument/2006/customXml" ds:itemID="{2E810106-2910-486A-B0A2-C86CC2DEF55F}">
   <ds:schemaRefs>
     <ds:schemaRef ds:uri="http://schemas.microsoft.com/office/2006/metadata/contentType"/>
@@ -26758,7 +26710,23 @@
 </ds:datastoreItem>
 </file>
 
+<file path=customXml/itemProps2.xml><?xml version="1.0" encoding="utf-8"?>
+<ds:datastoreItem xmlns:ds="http://schemas.openxmlformats.org/officeDocument/2006/customXml" ds:itemID="{A0B18529-0005-4F60-9067-199CA1277FF9}">
+  <ds:schemaRefs>
+    <ds:schemaRef ds:uri="http://schemas.microsoft.com/sharepoint/v3/contenttype/forms"/>
+  </ds:schemaRefs>
+</ds:datastoreItem>
+</file>
+
 <file path=customXml/itemProps3.xml><?xml version="1.0" encoding="utf-8"?>
+<ds:datastoreItem xmlns:ds="http://schemas.openxmlformats.org/officeDocument/2006/customXml" ds:itemID="{4D7B8CE0-AFD1-2C42-8398-9CBD0D1CD4F3}">
+  <ds:schemaRefs>
+    <ds:schemaRef ds:uri="http://schemas.openxmlformats.org/officeDocument/2006/bibliography"/>
+  </ds:schemaRefs>
+</ds:datastoreItem>
+</file>
+
+<file path=customXml/itemProps4.xml><?xml version="1.0" encoding="utf-8"?>
 <ds:datastoreItem xmlns:ds="http://schemas.openxmlformats.org/officeDocument/2006/customXml" ds:itemID="{2899F6DB-9412-4066-B31B-98C8DE2F8D4B}">
   <ds:schemaRefs>
     <ds:schemaRef ds:uri="http://schemas.microsoft.com/office/2006/metadata/properties"/>
@@ -26766,14 +26734,6 @@
     <ds:schemaRef ds:uri="http://schemas.microsoft.com/sharepoint/v3"/>
     <ds:schemaRef ds:uri="80d929af-766e-4194-acd2-007689c49eea"/>
     <ds:schemaRef ds:uri="f30c9d81-c5a3-430f-9444-9b642a7b6494"/>
-  </ds:schemaRefs>
-</ds:datastoreItem>
-</file>
-
-<file path=customXml/itemProps4.xml><?xml version="1.0" encoding="utf-8"?>
-<ds:datastoreItem xmlns:ds="http://schemas.openxmlformats.org/officeDocument/2006/customXml" ds:itemID="{4D7B8CE0-AFD1-2C42-8398-9CBD0D1CD4F3}">
-  <ds:schemaRefs>
-    <ds:schemaRef ds:uri="http://schemas.openxmlformats.org/officeDocument/2006/bibliography"/>
   </ds:schemaRefs>
 </ds:datastoreItem>
 </file>

</xml_diff>